<commit_message>
updated allegany regional document
</commit_message>
<xml_diff>
--- a/allegany_regional.docx
+++ b/allegany_regional.docx
@@ -1,6 +1,6 @@
 
 <file path=word/document.xml><?xml version="1.0" encoding="utf-8"?>
-<w:document xmlns:wpc="http://schemas.microsoft.com/office/word/2010/wordprocessingCanvas" xmlns:cx="http://schemas.microsoft.com/office/drawing/2014/chartex" xmlns:cx1="http://schemas.microsoft.com/office/drawing/2015/9/8/chartex" xmlns:cx2="http://schemas.microsoft.com/office/drawing/2015/10/21/chartex" xmlns:cx3="http://schemas.microsoft.com/office/drawing/2016/5/9/chartex" xmlns:cx4="http://schemas.microsoft.com/office/drawing/2016/5/10/chartex" xmlns:cx5="http://schemas.microsoft.com/office/drawing/2016/5/11/chartex" xmlns:cx6="http://schemas.microsoft.com/office/drawing/2016/5/12/chartex" xmlns:cx7="http://schemas.microsoft.com/office/drawing/2016/5/13/chartex" xmlns:cx8="http://schemas.microsoft.com/office/drawing/2016/5/14/chartex" xmlns:mc="http://schemas.openxmlformats.org/markup-compatibility/2006" xmlns:aink="http://schemas.microsoft.com/office/drawing/2016/ink" xmlns:am3d="http://schemas.microsoft.com/office/drawing/2017/model3d" xmlns:o="urn:schemas-microsoft-com:office:office" xmlns:oel="http://schemas.microsoft.com/office/2019/extlst" xmlns:r="http://schemas.openxmlformats.org/officeDocument/2006/relationships" xmlns:m="http://schemas.openxmlformats.org/officeDocument/2006/math" xmlns:v="urn:schemas-microsoft-com:vml" xmlns:wp14="http://schemas.microsoft.com/office/word/2010/wordprocessingDrawing" xmlns:wp="http://schemas.openxmlformats.org/drawingml/2006/wordprocessingDrawing" xmlns:w10="urn:schemas-microsoft-com:office:word" xmlns:w="http://schemas.openxmlformats.org/wordprocessingml/2006/main" xmlns:w14="http://schemas.microsoft.com/office/word/2010/wordml" xmlns:w15="http://schemas.microsoft.com/office/word/2012/wordml" xmlns:w16cex="http://schemas.microsoft.com/office/word/2018/wordml/cex" xmlns:w16cid="http://schemas.microsoft.com/office/word/2016/wordml/cid" xmlns:w16="http://schemas.microsoft.com/office/word/2018/wordml" xmlns:w16du="http://schemas.microsoft.com/office/word/2023/wordml/word16du" xmlns:w16sdtdh="http://schemas.microsoft.com/office/word/2020/wordml/sdtdatahash" xmlns:w16se="http://schemas.microsoft.com/office/word/2015/wordml/symex" xmlns:wpg="http://schemas.microsoft.com/office/word/2010/wordprocessingGroup" xmlns:wpi="http://schemas.microsoft.com/office/word/2010/wordprocessingInk" xmlns:wne="http://schemas.microsoft.com/office/word/2006/wordml" xmlns:wps="http://schemas.microsoft.com/office/word/2010/wordprocessingShape" mc:Ignorable="w14 w15 w16se w16cid w16 w16cex w16sdtdh w16du wp14">
+<w:document xmlns:wpc="http://schemas.microsoft.com/office/word/2010/wordprocessingCanvas" xmlns:cx="http://schemas.microsoft.com/office/drawing/2014/chartex" xmlns:cx1="http://schemas.microsoft.com/office/drawing/2015/9/8/chartex" xmlns:cx2="http://schemas.microsoft.com/office/drawing/2015/10/21/chartex" xmlns:cx3="http://schemas.microsoft.com/office/drawing/2016/5/9/chartex" xmlns:cx4="http://schemas.microsoft.com/office/drawing/2016/5/10/chartex" xmlns:cx5="http://schemas.microsoft.com/office/drawing/2016/5/11/chartex" xmlns:cx6="http://schemas.microsoft.com/office/drawing/2016/5/12/chartex" xmlns:cx7="http://schemas.microsoft.com/office/drawing/2016/5/13/chartex" xmlns:cx8="http://schemas.microsoft.com/office/drawing/2016/5/14/chartex" xmlns:mc="http://schemas.openxmlformats.org/markup-compatibility/2006" xmlns:aink="http://schemas.microsoft.com/office/drawing/2016/ink" xmlns:am3d="http://schemas.microsoft.com/office/drawing/2017/model3d" xmlns:o="urn:schemas-microsoft-com:office:office" xmlns:oel="http://schemas.microsoft.com/office/2019/extlst" xmlns:r="http://schemas.openxmlformats.org/officeDocument/2006/relationships" xmlns:m="http://schemas.openxmlformats.org/officeDocument/2006/math" xmlns:v="urn:schemas-microsoft-com:vml" xmlns:wp14="http://schemas.microsoft.com/office/word/2010/wordprocessingDrawing" xmlns:wp="http://schemas.openxmlformats.org/drawingml/2006/wordprocessingDrawing" xmlns:w10="urn:schemas-microsoft-com:office:word" xmlns:w="http://schemas.openxmlformats.org/wordprocessingml/2006/main" xmlns:w14="http://schemas.microsoft.com/office/word/2010/wordml" xmlns:w15="http://schemas.microsoft.com/office/word/2012/wordml" xmlns:w16cex="http://schemas.microsoft.com/office/word/2018/wordml/cex" xmlns:w16cid="http://schemas.microsoft.com/office/word/2016/wordml/cid" xmlns:w16="http://schemas.microsoft.com/office/word/2018/wordml" xmlns:w16du="http://schemas.microsoft.com/office/word/2023/wordml/word16du" xmlns:w16sdtdh="http://schemas.microsoft.com/office/word/2020/wordml/sdtdatahash" xmlns:w16sdtfl="http://schemas.microsoft.com/office/word/2024/wordml/sdtformatlock" xmlns:w16se="http://schemas.microsoft.com/office/word/2015/wordml/symex" xmlns:wpg="http://schemas.microsoft.com/office/word/2010/wordprocessingGroup" xmlns:wpi="http://schemas.microsoft.com/office/word/2010/wordprocessingInk" xmlns:wne="http://schemas.microsoft.com/office/word/2006/wordml" xmlns:wps="http://schemas.microsoft.com/office/word/2010/wordprocessingShape" mc:Ignorable="w14 w15 w16se w16cid w16 w16cex w16sdtdh w16sdtfl w16du wp14">
   <w:body>
     <w:p>
       <w:pPr>
@@ -82,8 +82,8 @@
       <w:r>
         <w:t xml:space="preserve">, in the mountains of western </w:t>
       </w:r>
-      <w:smartTag w:uri="urn:schemas-microsoft-com:office:smarttags" w:element="place">
-        <w:smartTag w:uri="urn:schemas-microsoft-com:office:smarttags" w:element="State">
+      <w:smartTag w:uri="urn:schemas-microsoft-com:office:smarttags" w:element="State">
+        <w:smartTag w:uri="urn:schemas-microsoft-com:office:smarttags" w:element="place">
           <w:r>
             <w:t>Maryland</w:t>
           </w:r>
@@ -243,8 +243,8 @@
       <w:r>
         <w:t xml:space="preserve"> in </w:t>
       </w:r>
-      <w:smartTag w:uri="urn:schemas-microsoft-com:office:smarttags" w:element="place">
-        <w:smartTag w:uri="urn:schemas-microsoft-com:office:smarttags" w:element="State">
+      <w:smartTag w:uri="urn:schemas-microsoft-com:office:smarttags" w:element="State">
+        <w:smartTag w:uri="urn:schemas-microsoft-com:office:smarttags" w:element="place">
           <w:r>
             <w:t>West Virginia</w:t>
           </w:r>
@@ -986,41 +986,13 @@
       </w:r>
       <w:proofErr w:type="gramEnd"/>
       <w:r>
-        <w:t xml:space="preserve"> Enterprise Zone may be eligible for income tax credits and real property tax credits in return for job creation and investments made in the zone. </w:t>
-      </w:r>
-      <w:smartTag w:uri="urn:schemas-microsoft-com:office:smarttags" w:element="PlaceName">
-        <w:r>
-          <w:t>Allegany</w:t>
-        </w:r>
-      </w:smartTag>
-      <w:r>
-        <w:t xml:space="preserve"> </w:t>
-      </w:r>
-      <w:smartTag w:uri="urn:schemas-microsoft-com:office:smarttags" w:element="PlaceType">
-        <w:r>
-          <w:t>County</w:t>
-        </w:r>
-      </w:smartTag>
-      <w:r>
-        <w:t xml:space="preserve">'s Enterprise Zones </w:t>
-      </w:r>
-      <w:proofErr w:type="gramStart"/>
-      <w:r>
-        <w:t>are located in</w:t>
-      </w:r>
-      <w:proofErr w:type="gramEnd"/>
-      <w:r>
-        <w:t xml:space="preserve"> </w:t>
-      </w:r>
-      <w:smartTag w:uri="urn:schemas-microsoft-com:office:smarttags" w:element="City">
-        <w:smartTag w:uri="urn:schemas-microsoft-com:office:smarttags" w:element="place">
-          <w:r>
-            <w:t>Cumberland</w:t>
-          </w:r>
-        </w:smartTag>
-      </w:smartTag>
-      <w:r>
-        <w:t xml:space="preserve">, Frostburg and Rt. 220 South, giving businesses several tax saving options. </w:t>
+        <w:t xml:space="preserve"> Enterprise Zone may be eligible for income tax credits and real property tax credits in return for job creation and investments made in the zone. Allegany County's Enterprise Zones </w:t>
+      </w:r>
+      <w:r>
+        <w:t>are in</w:t>
+      </w:r>
+      <w:r>
+        <w:t xml:space="preserve"> Cumberland, Frostburg and Rt. 220 South, giving businesses several tax saving options. </w:t>
       </w:r>
     </w:p>
     <w:p/>
@@ -1046,10 +1018,7 @@
     </w:p>
     <w:p>
       <w:pPr>
-        <w:keepNext/>
-        <w:keepLines/>
         <w:spacing w:before="120"/>
-        <w:outlineLvl w:val="2"/>
       </w:pPr>
       <w:r>
         <w:t xml:space="preserve">ACPS, located in rural Western Maryland, has seen changes in demographics over recent years. The student enrollment continues to decline, decreasing from 9,022 students in 2011 to 8,181 for the 2022/2023 school year. </w:t>
@@ -1057,55 +1026,18 @@
     </w:p>
     <w:p>
       <w:pPr>
-        <w:keepNext/>
-        <w:keepLines/>
         <w:spacing w:before="120"/>
-        <w:outlineLvl w:val="2"/>
         <w:rPr>
           <w:b/>
           <w:bCs/>
-          <w:color w:val="000000" w:themeColor="text1"/>
         </w:rPr>
       </w:pPr>
       <w:r>
         <w:rPr>
           <w:b/>
           <w:bCs/>
-          <w:color w:val="000000" w:themeColor="text1"/>
         </w:rPr>
-        <w:t>June 20</w:t>
-      </w:r>
-      <w:r>
-        <w:rPr>
-          <w:b/>
-          <w:bCs/>
-          <w:color w:val="000000" w:themeColor="text1"/>
-        </w:rPr>
-        <w:t>23</w:t>
-      </w:r>
-      <w:r>
-        <w:rPr>
-          <w:b/>
-          <w:bCs/>
-          <w:color w:val="000000" w:themeColor="text1"/>
-        </w:rPr>
-        <w:t xml:space="preserve"> </w:t>
-      </w:r>
-      <w:r>
-        <w:rPr>
-          <w:b/>
-          <w:bCs/>
-          <w:color w:val="000000" w:themeColor="text1"/>
-        </w:rPr>
-        <w:t>Allegany</w:t>
-      </w:r>
-      <w:r>
-        <w:rPr>
-          <w:b/>
-          <w:bCs/>
-          <w:color w:val="000000" w:themeColor="text1"/>
-        </w:rPr>
-        <w:t xml:space="preserve"> County Public School Statistics:</w:t>
+        <w:t>June 2023 Allegany County Public School Statistics:</w:t>
       </w:r>
     </w:p>
     <w:p>
@@ -1398,61 +1330,27 @@
     </w:p>
     <w:p>
       <w:pPr>
-        <w:widowControl/>
-        <w:autoSpaceDE/>
-        <w:adjustRightInd/>
         <w:spacing w:before="120"/>
-        <w:outlineLvl w:val="1"/>
         <w:rPr>
           <w:b/>
           <w:bCs/>
-          <w:color w:val="000000" w:themeColor="text1"/>
         </w:rPr>
       </w:pPr>
       <w:r>
         <w:rPr>
           <w:b/>
           <w:bCs/>
-          <w:color w:val="000000" w:themeColor="text1"/>
         </w:rPr>
         <w:t>Higher Education</w:t>
       </w:r>
     </w:p>
     <w:p>
-      <w:pPr>
-        <w:widowControl/>
-        <w:autoSpaceDE/>
-        <w:adjustRightInd/>
-        <w:outlineLvl w:val="1"/>
-        <w:rPr>
-          <w:bCs/>
-          <w:color w:val="000000" w:themeColor="text1"/>
-        </w:rPr>
-      </w:pPr>
-      <w:r>
-        <w:rPr>
-          <w:bCs/>
-          <w:color w:val="000000" w:themeColor="text1"/>
-        </w:rPr>
+      <w:r>
         <w:t>Frostburg State University</w:t>
       </w:r>
     </w:p>
     <w:p>
-      <w:pPr>
-        <w:widowControl/>
-        <w:autoSpaceDE/>
-        <w:adjustRightInd/>
-        <w:outlineLvl w:val="1"/>
-        <w:rPr>
-          <w:bCs/>
-          <w:color w:val="000000" w:themeColor="text1"/>
-        </w:rPr>
-      </w:pPr>
-      <w:r>
-        <w:rPr>
-          <w:bCs/>
-          <w:color w:val="000000" w:themeColor="text1"/>
-        </w:rPr>
+      <w:r>
         <w:t>Allegany College of Maryland</w:t>
       </w:r>
     </w:p>
@@ -1474,7 +1372,7 @@
 </file>
 
 <file path=word/endnotes.xml><?xml version="1.0" encoding="utf-8"?>
-<w:endnotes xmlns:wpc="http://schemas.microsoft.com/office/word/2010/wordprocessingCanvas" xmlns:cx="http://schemas.microsoft.com/office/drawing/2014/chartex" xmlns:cx1="http://schemas.microsoft.com/office/drawing/2015/9/8/chartex" xmlns:cx2="http://schemas.microsoft.com/office/drawing/2015/10/21/chartex" xmlns:cx3="http://schemas.microsoft.com/office/drawing/2016/5/9/chartex" xmlns:cx4="http://schemas.microsoft.com/office/drawing/2016/5/10/chartex" xmlns:cx5="http://schemas.microsoft.com/office/drawing/2016/5/11/chartex" xmlns:cx6="http://schemas.microsoft.com/office/drawing/2016/5/12/chartex" xmlns:cx7="http://schemas.microsoft.com/office/drawing/2016/5/13/chartex" xmlns:cx8="http://schemas.microsoft.com/office/drawing/2016/5/14/chartex" xmlns:mc="http://schemas.openxmlformats.org/markup-compatibility/2006" xmlns:aink="http://schemas.microsoft.com/office/drawing/2016/ink" xmlns:am3d="http://schemas.microsoft.com/office/drawing/2017/model3d" xmlns:o="urn:schemas-microsoft-com:office:office" xmlns:oel="http://schemas.microsoft.com/office/2019/extlst" xmlns:r="http://schemas.openxmlformats.org/officeDocument/2006/relationships" xmlns:m="http://schemas.openxmlformats.org/officeDocument/2006/math" xmlns:v="urn:schemas-microsoft-com:vml" xmlns:wp14="http://schemas.microsoft.com/office/word/2010/wordprocessingDrawing" xmlns:wp="http://schemas.openxmlformats.org/drawingml/2006/wordprocessingDrawing" xmlns:w10="urn:schemas-microsoft-com:office:word" xmlns:w="http://schemas.openxmlformats.org/wordprocessingml/2006/main" xmlns:w14="http://schemas.microsoft.com/office/word/2010/wordml" xmlns:w15="http://schemas.microsoft.com/office/word/2012/wordml" xmlns:w16cex="http://schemas.microsoft.com/office/word/2018/wordml/cex" xmlns:w16cid="http://schemas.microsoft.com/office/word/2016/wordml/cid" xmlns:w16="http://schemas.microsoft.com/office/word/2018/wordml" xmlns:w16du="http://schemas.microsoft.com/office/word/2023/wordml/word16du" xmlns:w16sdtdh="http://schemas.microsoft.com/office/word/2020/wordml/sdtdatahash" xmlns:w16se="http://schemas.microsoft.com/office/word/2015/wordml/symex" xmlns:wpg="http://schemas.microsoft.com/office/word/2010/wordprocessingGroup" xmlns:wpi="http://schemas.microsoft.com/office/word/2010/wordprocessingInk" xmlns:wne="http://schemas.microsoft.com/office/word/2006/wordml" xmlns:wps="http://schemas.microsoft.com/office/word/2010/wordprocessingShape" mc:Ignorable="w14 w15 w16se w16cid w16 w16cex w16sdtdh w16du wp14">
+<w:endnotes xmlns:wpc="http://schemas.microsoft.com/office/word/2010/wordprocessingCanvas" xmlns:cx="http://schemas.microsoft.com/office/drawing/2014/chartex" xmlns:cx1="http://schemas.microsoft.com/office/drawing/2015/9/8/chartex" xmlns:cx2="http://schemas.microsoft.com/office/drawing/2015/10/21/chartex" xmlns:cx3="http://schemas.microsoft.com/office/drawing/2016/5/9/chartex" xmlns:cx4="http://schemas.microsoft.com/office/drawing/2016/5/10/chartex" xmlns:cx5="http://schemas.microsoft.com/office/drawing/2016/5/11/chartex" xmlns:cx6="http://schemas.microsoft.com/office/drawing/2016/5/12/chartex" xmlns:cx7="http://schemas.microsoft.com/office/drawing/2016/5/13/chartex" xmlns:cx8="http://schemas.microsoft.com/office/drawing/2016/5/14/chartex" xmlns:mc="http://schemas.openxmlformats.org/markup-compatibility/2006" xmlns:aink="http://schemas.microsoft.com/office/drawing/2016/ink" xmlns:am3d="http://schemas.microsoft.com/office/drawing/2017/model3d" xmlns:o="urn:schemas-microsoft-com:office:office" xmlns:oel="http://schemas.microsoft.com/office/2019/extlst" xmlns:r="http://schemas.openxmlformats.org/officeDocument/2006/relationships" xmlns:m="http://schemas.openxmlformats.org/officeDocument/2006/math" xmlns:v="urn:schemas-microsoft-com:vml" xmlns:wp14="http://schemas.microsoft.com/office/word/2010/wordprocessingDrawing" xmlns:wp="http://schemas.openxmlformats.org/drawingml/2006/wordprocessingDrawing" xmlns:w10="urn:schemas-microsoft-com:office:word" xmlns:w="http://schemas.openxmlformats.org/wordprocessingml/2006/main" xmlns:w14="http://schemas.microsoft.com/office/word/2010/wordml" xmlns:w15="http://schemas.microsoft.com/office/word/2012/wordml" xmlns:w16cex="http://schemas.microsoft.com/office/word/2018/wordml/cex" xmlns:w16cid="http://schemas.microsoft.com/office/word/2016/wordml/cid" xmlns:w16="http://schemas.microsoft.com/office/word/2018/wordml" xmlns:w16du="http://schemas.microsoft.com/office/word/2023/wordml/word16du" xmlns:w16sdtdh="http://schemas.microsoft.com/office/word/2020/wordml/sdtdatahash" xmlns:w16sdtfl="http://schemas.microsoft.com/office/word/2024/wordml/sdtformatlock" xmlns:w16se="http://schemas.microsoft.com/office/word/2015/wordml/symex" xmlns:wpg="http://schemas.microsoft.com/office/word/2010/wordprocessingGroup" xmlns:wpi="http://schemas.microsoft.com/office/word/2010/wordprocessingInk" xmlns:wne="http://schemas.microsoft.com/office/word/2006/wordml" xmlns:wps="http://schemas.microsoft.com/office/word/2010/wordprocessingShape" mc:Ignorable="w14 w15 w16se w16cid w16 w16cex w16sdtdh w16sdtfl w16du wp14">
   <w:endnote w:type="separator" w:id="-1">
     <w:p>
       <w:r>
@@ -1493,7 +1391,7 @@
 </file>
 
 <file path=word/footer1.xml><?xml version="1.0" encoding="utf-8"?>
-<w:ftr xmlns:wpc="http://schemas.microsoft.com/office/word/2010/wordprocessingCanvas" xmlns:cx="http://schemas.microsoft.com/office/drawing/2014/chartex" xmlns:cx1="http://schemas.microsoft.com/office/drawing/2015/9/8/chartex" xmlns:cx2="http://schemas.microsoft.com/office/drawing/2015/10/21/chartex" xmlns:cx3="http://schemas.microsoft.com/office/drawing/2016/5/9/chartex" xmlns:cx4="http://schemas.microsoft.com/office/drawing/2016/5/10/chartex" xmlns:cx5="http://schemas.microsoft.com/office/drawing/2016/5/11/chartex" xmlns:cx6="http://schemas.microsoft.com/office/drawing/2016/5/12/chartex" xmlns:cx7="http://schemas.microsoft.com/office/drawing/2016/5/13/chartex" xmlns:cx8="http://schemas.microsoft.com/office/drawing/2016/5/14/chartex" xmlns:mc="http://schemas.openxmlformats.org/markup-compatibility/2006" xmlns:aink="http://schemas.microsoft.com/office/drawing/2016/ink" xmlns:am3d="http://schemas.microsoft.com/office/drawing/2017/model3d" xmlns:o="urn:schemas-microsoft-com:office:office" xmlns:oel="http://schemas.microsoft.com/office/2019/extlst" xmlns:r="http://schemas.openxmlformats.org/officeDocument/2006/relationships" xmlns:m="http://schemas.openxmlformats.org/officeDocument/2006/math" xmlns:v="urn:schemas-microsoft-com:vml" xmlns:wp14="http://schemas.microsoft.com/office/word/2010/wordprocessingDrawing" xmlns:wp="http://schemas.openxmlformats.org/drawingml/2006/wordprocessingDrawing" xmlns:w10="urn:schemas-microsoft-com:office:word" xmlns:w="http://schemas.openxmlformats.org/wordprocessingml/2006/main" xmlns:w14="http://schemas.microsoft.com/office/word/2010/wordml" xmlns:w15="http://schemas.microsoft.com/office/word/2012/wordml" xmlns:w16cex="http://schemas.microsoft.com/office/word/2018/wordml/cex" xmlns:w16cid="http://schemas.microsoft.com/office/word/2016/wordml/cid" xmlns:w16="http://schemas.microsoft.com/office/word/2018/wordml" xmlns:w16du="http://schemas.microsoft.com/office/word/2023/wordml/word16du" xmlns:w16sdtdh="http://schemas.microsoft.com/office/word/2020/wordml/sdtdatahash" xmlns:w16se="http://schemas.microsoft.com/office/word/2015/wordml/symex" xmlns:wpg="http://schemas.microsoft.com/office/word/2010/wordprocessingGroup" xmlns:wpi="http://schemas.microsoft.com/office/word/2010/wordprocessingInk" xmlns:wne="http://schemas.microsoft.com/office/word/2006/wordml" xmlns:wps="http://schemas.microsoft.com/office/word/2010/wordprocessingShape" mc:Ignorable="w14 w15 w16se w16cid w16 w16cex w16sdtdh w16du wp14">
+<w:ftr xmlns:wpc="http://schemas.microsoft.com/office/word/2010/wordprocessingCanvas" xmlns:cx="http://schemas.microsoft.com/office/drawing/2014/chartex" xmlns:cx1="http://schemas.microsoft.com/office/drawing/2015/9/8/chartex" xmlns:cx2="http://schemas.microsoft.com/office/drawing/2015/10/21/chartex" xmlns:cx3="http://schemas.microsoft.com/office/drawing/2016/5/9/chartex" xmlns:cx4="http://schemas.microsoft.com/office/drawing/2016/5/10/chartex" xmlns:cx5="http://schemas.microsoft.com/office/drawing/2016/5/11/chartex" xmlns:cx6="http://schemas.microsoft.com/office/drawing/2016/5/12/chartex" xmlns:cx7="http://schemas.microsoft.com/office/drawing/2016/5/13/chartex" xmlns:cx8="http://schemas.microsoft.com/office/drawing/2016/5/14/chartex" xmlns:mc="http://schemas.openxmlformats.org/markup-compatibility/2006" xmlns:aink="http://schemas.microsoft.com/office/drawing/2016/ink" xmlns:am3d="http://schemas.microsoft.com/office/drawing/2017/model3d" xmlns:o="urn:schemas-microsoft-com:office:office" xmlns:oel="http://schemas.microsoft.com/office/2019/extlst" xmlns:r="http://schemas.openxmlformats.org/officeDocument/2006/relationships" xmlns:m="http://schemas.openxmlformats.org/officeDocument/2006/math" xmlns:v="urn:schemas-microsoft-com:vml" xmlns:wp14="http://schemas.microsoft.com/office/word/2010/wordprocessingDrawing" xmlns:wp="http://schemas.openxmlformats.org/drawingml/2006/wordprocessingDrawing" xmlns:w10="urn:schemas-microsoft-com:office:word" xmlns:w="http://schemas.openxmlformats.org/wordprocessingml/2006/main" xmlns:w14="http://schemas.microsoft.com/office/word/2010/wordml" xmlns:w15="http://schemas.microsoft.com/office/word/2012/wordml" xmlns:w16cex="http://schemas.microsoft.com/office/word/2018/wordml/cex" xmlns:w16cid="http://schemas.microsoft.com/office/word/2016/wordml/cid" xmlns:w16="http://schemas.microsoft.com/office/word/2018/wordml" xmlns:w16du="http://schemas.microsoft.com/office/word/2023/wordml/word16du" xmlns:w16sdtdh="http://schemas.microsoft.com/office/word/2020/wordml/sdtdatahash" xmlns:w16sdtfl="http://schemas.microsoft.com/office/word/2024/wordml/sdtformatlock" xmlns:w16se="http://schemas.microsoft.com/office/word/2015/wordml/symex" xmlns:wpg="http://schemas.microsoft.com/office/word/2010/wordprocessingGroup" xmlns:wpi="http://schemas.microsoft.com/office/word/2010/wordprocessingInk" xmlns:wne="http://schemas.microsoft.com/office/word/2006/wordml" xmlns:wps="http://schemas.microsoft.com/office/word/2010/wordprocessingShape" mc:Ignorable="w14 w15 w16se w16cid w16 w16cex w16sdtdh w16sdtfl w16du wp14">
   <w:p>
     <w:pPr>
       <w:pStyle w:val="Footer"/>
@@ -1704,7 +1602,7 @@
 </file>
 
 <file path=word/footnotes.xml><?xml version="1.0" encoding="utf-8"?>
-<w:footnotes xmlns:wpc="http://schemas.microsoft.com/office/word/2010/wordprocessingCanvas" xmlns:cx="http://schemas.microsoft.com/office/drawing/2014/chartex" xmlns:cx1="http://schemas.microsoft.com/office/drawing/2015/9/8/chartex" xmlns:cx2="http://schemas.microsoft.com/office/drawing/2015/10/21/chartex" xmlns:cx3="http://schemas.microsoft.com/office/drawing/2016/5/9/chartex" xmlns:cx4="http://schemas.microsoft.com/office/drawing/2016/5/10/chartex" xmlns:cx5="http://schemas.microsoft.com/office/drawing/2016/5/11/chartex" xmlns:cx6="http://schemas.microsoft.com/office/drawing/2016/5/12/chartex" xmlns:cx7="http://schemas.microsoft.com/office/drawing/2016/5/13/chartex" xmlns:cx8="http://schemas.microsoft.com/office/drawing/2016/5/14/chartex" xmlns:mc="http://schemas.openxmlformats.org/markup-compatibility/2006" xmlns:aink="http://schemas.microsoft.com/office/drawing/2016/ink" xmlns:am3d="http://schemas.microsoft.com/office/drawing/2017/model3d" xmlns:o="urn:schemas-microsoft-com:office:office" xmlns:oel="http://schemas.microsoft.com/office/2019/extlst" xmlns:r="http://schemas.openxmlformats.org/officeDocument/2006/relationships" xmlns:m="http://schemas.openxmlformats.org/officeDocument/2006/math" xmlns:v="urn:schemas-microsoft-com:vml" xmlns:wp14="http://schemas.microsoft.com/office/word/2010/wordprocessingDrawing" xmlns:wp="http://schemas.openxmlformats.org/drawingml/2006/wordprocessingDrawing" xmlns:w10="urn:schemas-microsoft-com:office:word" xmlns:w="http://schemas.openxmlformats.org/wordprocessingml/2006/main" xmlns:w14="http://schemas.microsoft.com/office/word/2010/wordml" xmlns:w15="http://schemas.microsoft.com/office/word/2012/wordml" xmlns:w16cex="http://schemas.microsoft.com/office/word/2018/wordml/cex" xmlns:w16cid="http://schemas.microsoft.com/office/word/2016/wordml/cid" xmlns:w16="http://schemas.microsoft.com/office/word/2018/wordml" xmlns:w16du="http://schemas.microsoft.com/office/word/2023/wordml/word16du" xmlns:w16sdtdh="http://schemas.microsoft.com/office/word/2020/wordml/sdtdatahash" xmlns:w16se="http://schemas.microsoft.com/office/word/2015/wordml/symex" xmlns:wpg="http://schemas.microsoft.com/office/word/2010/wordprocessingGroup" xmlns:wpi="http://schemas.microsoft.com/office/word/2010/wordprocessingInk" xmlns:wne="http://schemas.microsoft.com/office/word/2006/wordml" xmlns:wps="http://schemas.microsoft.com/office/word/2010/wordprocessingShape" mc:Ignorable="w14 w15 w16se w16cid w16 w16cex w16sdtdh w16du wp14">
+<w:footnotes xmlns:wpc="http://schemas.microsoft.com/office/word/2010/wordprocessingCanvas" xmlns:cx="http://schemas.microsoft.com/office/drawing/2014/chartex" xmlns:cx1="http://schemas.microsoft.com/office/drawing/2015/9/8/chartex" xmlns:cx2="http://schemas.microsoft.com/office/drawing/2015/10/21/chartex" xmlns:cx3="http://schemas.microsoft.com/office/drawing/2016/5/9/chartex" xmlns:cx4="http://schemas.microsoft.com/office/drawing/2016/5/10/chartex" xmlns:cx5="http://schemas.microsoft.com/office/drawing/2016/5/11/chartex" xmlns:cx6="http://schemas.microsoft.com/office/drawing/2016/5/12/chartex" xmlns:cx7="http://schemas.microsoft.com/office/drawing/2016/5/13/chartex" xmlns:cx8="http://schemas.microsoft.com/office/drawing/2016/5/14/chartex" xmlns:mc="http://schemas.openxmlformats.org/markup-compatibility/2006" xmlns:aink="http://schemas.microsoft.com/office/drawing/2016/ink" xmlns:am3d="http://schemas.microsoft.com/office/drawing/2017/model3d" xmlns:o="urn:schemas-microsoft-com:office:office" xmlns:oel="http://schemas.microsoft.com/office/2019/extlst" xmlns:r="http://schemas.openxmlformats.org/officeDocument/2006/relationships" xmlns:m="http://schemas.openxmlformats.org/officeDocument/2006/math" xmlns:v="urn:schemas-microsoft-com:vml" xmlns:wp14="http://schemas.microsoft.com/office/word/2010/wordprocessingDrawing" xmlns:wp="http://schemas.openxmlformats.org/drawingml/2006/wordprocessingDrawing" xmlns:w10="urn:schemas-microsoft-com:office:word" xmlns:w="http://schemas.openxmlformats.org/wordprocessingml/2006/main" xmlns:w14="http://schemas.microsoft.com/office/word/2010/wordml" xmlns:w15="http://schemas.microsoft.com/office/word/2012/wordml" xmlns:w16cex="http://schemas.microsoft.com/office/word/2018/wordml/cex" xmlns:w16cid="http://schemas.microsoft.com/office/word/2016/wordml/cid" xmlns:w16="http://schemas.microsoft.com/office/word/2018/wordml" xmlns:w16du="http://schemas.microsoft.com/office/word/2023/wordml/word16du" xmlns:w16sdtdh="http://schemas.microsoft.com/office/word/2020/wordml/sdtdatahash" xmlns:w16sdtfl="http://schemas.microsoft.com/office/word/2024/wordml/sdtformatlock" xmlns:w16se="http://schemas.microsoft.com/office/word/2015/wordml/symex" xmlns:wpg="http://schemas.microsoft.com/office/word/2010/wordprocessingGroup" xmlns:wpi="http://schemas.microsoft.com/office/word/2010/wordprocessingInk" xmlns:wne="http://schemas.microsoft.com/office/word/2006/wordml" xmlns:wps="http://schemas.microsoft.com/office/word/2010/wordprocessingShape" mc:Ignorable="w14 w15 w16se w16cid w16 w16cex w16sdtdh w16sdtfl w16du wp14">
   <w:footnote w:type="separator" w:id="-1">
     <w:p>
       <w:r>
@@ -1723,7 +1621,7 @@
 </file>
 
 <file path=word/numbering.xml><?xml version="1.0" encoding="utf-8"?>
-<w:numbering xmlns:wpc="http://schemas.microsoft.com/office/word/2010/wordprocessingCanvas" xmlns:cx="http://schemas.microsoft.com/office/drawing/2014/chartex" xmlns:cx1="http://schemas.microsoft.com/office/drawing/2015/9/8/chartex" xmlns:cx2="http://schemas.microsoft.com/office/drawing/2015/10/21/chartex" xmlns:cx3="http://schemas.microsoft.com/office/drawing/2016/5/9/chartex" xmlns:cx4="http://schemas.microsoft.com/office/drawing/2016/5/10/chartex" xmlns:cx5="http://schemas.microsoft.com/office/drawing/2016/5/11/chartex" xmlns:cx6="http://schemas.microsoft.com/office/drawing/2016/5/12/chartex" xmlns:cx7="http://schemas.microsoft.com/office/drawing/2016/5/13/chartex" xmlns:cx8="http://schemas.microsoft.com/office/drawing/2016/5/14/chartex" xmlns:mc="http://schemas.openxmlformats.org/markup-compatibility/2006" xmlns:aink="http://schemas.microsoft.com/office/drawing/2016/ink" xmlns:am3d="http://schemas.microsoft.com/office/drawing/2017/model3d" xmlns:o="urn:schemas-microsoft-com:office:office" xmlns:oel="http://schemas.microsoft.com/office/2019/extlst" xmlns:r="http://schemas.openxmlformats.org/officeDocument/2006/relationships" xmlns:m="http://schemas.openxmlformats.org/officeDocument/2006/math" xmlns:v="urn:schemas-microsoft-com:vml" xmlns:wp14="http://schemas.microsoft.com/office/word/2010/wordprocessingDrawing" xmlns:wp="http://schemas.openxmlformats.org/drawingml/2006/wordprocessingDrawing" xmlns:w10="urn:schemas-microsoft-com:office:word" xmlns:w="http://schemas.openxmlformats.org/wordprocessingml/2006/main" xmlns:w14="http://schemas.microsoft.com/office/word/2010/wordml" xmlns:w15="http://schemas.microsoft.com/office/word/2012/wordml" xmlns:w16cex="http://schemas.microsoft.com/office/word/2018/wordml/cex" xmlns:w16cid="http://schemas.microsoft.com/office/word/2016/wordml/cid" xmlns:w16="http://schemas.microsoft.com/office/word/2018/wordml" xmlns:w16du="http://schemas.microsoft.com/office/word/2023/wordml/word16du" xmlns:w16sdtdh="http://schemas.microsoft.com/office/word/2020/wordml/sdtdatahash" xmlns:w16se="http://schemas.microsoft.com/office/word/2015/wordml/symex" xmlns:wpg="http://schemas.microsoft.com/office/word/2010/wordprocessingGroup" xmlns:wpi="http://schemas.microsoft.com/office/word/2010/wordprocessingInk" xmlns:wne="http://schemas.microsoft.com/office/word/2006/wordml" xmlns:wps="http://schemas.microsoft.com/office/word/2010/wordprocessingShape" mc:Ignorable="w14 w15 w16se w16cid w16 w16cex w16sdtdh w16du wp14">
+<w:numbering xmlns:wpc="http://schemas.microsoft.com/office/word/2010/wordprocessingCanvas" xmlns:cx="http://schemas.microsoft.com/office/drawing/2014/chartex" xmlns:cx1="http://schemas.microsoft.com/office/drawing/2015/9/8/chartex" xmlns:cx2="http://schemas.microsoft.com/office/drawing/2015/10/21/chartex" xmlns:cx3="http://schemas.microsoft.com/office/drawing/2016/5/9/chartex" xmlns:cx4="http://schemas.microsoft.com/office/drawing/2016/5/10/chartex" xmlns:cx5="http://schemas.microsoft.com/office/drawing/2016/5/11/chartex" xmlns:cx6="http://schemas.microsoft.com/office/drawing/2016/5/12/chartex" xmlns:cx7="http://schemas.microsoft.com/office/drawing/2016/5/13/chartex" xmlns:cx8="http://schemas.microsoft.com/office/drawing/2016/5/14/chartex" xmlns:mc="http://schemas.openxmlformats.org/markup-compatibility/2006" xmlns:aink="http://schemas.microsoft.com/office/drawing/2016/ink" xmlns:am3d="http://schemas.microsoft.com/office/drawing/2017/model3d" xmlns:o="urn:schemas-microsoft-com:office:office" xmlns:oel="http://schemas.microsoft.com/office/2019/extlst" xmlns:r="http://schemas.openxmlformats.org/officeDocument/2006/relationships" xmlns:m="http://schemas.openxmlformats.org/officeDocument/2006/math" xmlns:v="urn:schemas-microsoft-com:vml" xmlns:wp14="http://schemas.microsoft.com/office/word/2010/wordprocessingDrawing" xmlns:wp="http://schemas.openxmlformats.org/drawingml/2006/wordprocessingDrawing" xmlns:w10="urn:schemas-microsoft-com:office:word" xmlns:w="http://schemas.openxmlformats.org/wordprocessingml/2006/main" xmlns:w14="http://schemas.microsoft.com/office/word/2010/wordml" xmlns:w15="http://schemas.microsoft.com/office/word/2012/wordml" xmlns:w16cex="http://schemas.microsoft.com/office/word/2018/wordml/cex" xmlns:w16cid="http://schemas.microsoft.com/office/word/2016/wordml/cid" xmlns:w16="http://schemas.microsoft.com/office/word/2018/wordml" xmlns:w16du="http://schemas.microsoft.com/office/word/2023/wordml/word16du" xmlns:w16sdtdh="http://schemas.microsoft.com/office/word/2020/wordml/sdtdatahash" xmlns:w16sdtfl="http://schemas.microsoft.com/office/word/2024/wordml/sdtformatlock" xmlns:w16se="http://schemas.microsoft.com/office/word/2015/wordml/symex" xmlns:wpg="http://schemas.microsoft.com/office/word/2010/wordprocessingGroup" xmlns:wpi="http://schemas.microsoft.com/office/word/2010/wordprocessingInk" xmlns:wne="http://schemas.microsoft.com/office/word/2006/wordml" xmlns:wps="http://schemas.microsoft.com/office/word/2010/wordprocessingShape" mc:Ignorable="w14 w15 w16se w16cid w16 w16cex w16sdtdh w16sdtfl w16du wp14">
   <w:abstractNum w:abstractNumId="0" w15:restartNumberingAfterBreak="0">
     <w:nsid w:val="FFFFFF80"/>
     <w:multiLevelType w:val="singleLevel"/>
@@ -5894,7 +5792,7 @@
 </file>
 
 <file path=word/styles.xml><?xml version="1.0" encoding="utf-8"?>
-<w:styles xmlns:mc="http://schemas.openxmlformats.org/markup-compatibility/2006" xmlns:r="http://schemas.openxmlformats.org/officeDocument/2006/relationships" xmlns:w="http://schemas.openxmlformats.org/wordprocessingml/2006/main" xmlns:w14="http://schemas.microsoft.com/office/word/2010/wordml" xmlns:w15="http://schemas.microsoft.com/office/word/2012/wordml" xmlns:w16cex="http://schemas.microsoft.com/office/word/2018/wordml/cex" xmlns:w16cid="http://schemas.microsoft.com/office/word/2016/wordml/cid" xmlns:w16="http://schemas.microsoft.com/office/word/2018/wordml" xmlns:w16du="http://schemas.microsoft.com/office/word/2023/wordml/word16du" xmlns:w16sdtdh="http://schemas.microsoft.com/office/word/2020/wordml/sdtdatahash" xmlns:w16se="http://schemas.microsoft.com/office/word/2015/wordml/symex" mc:Ignorable="w14 w15 w16se w16cid w16 w16cex w16sdtdh w16du">
+<w:styles xmlns:mc="http://schemas.openxmlformats.org/markup-compatibility/2006" xmlns:r="http://schemas.openxmlformats.org/officeDocument/2006/relationships" xmlns:w="http://schemas.openxmlformats.org/wordprocessingml/2006/main" xmlns:w14="http://schemas.microsoft.com/office/word/2010/wordml" xmlns:w15="http://schemas.microsoft.com/office/word/2012/wordml" xmlns:w16cex="http://schemas.microsoft.com/office/word/2018/wordml/cex" xmlns:w16cid="http://schemas.microsoft.com/office/word/2016/wordml/cid" xmlns:w16="http://schemas.microsoft.com/office/word/2018/wordml" xmlns:w16du="http://schemas.microsoft.com/office/word/2023/wordml/word16du" xmlns:w16sdtdh="http://schemas.microsoft.com/office/word/2020/wordml/sdtdatahash" xmlns:w16sdtfl="http://schemas.microsoft.com/office/word/2024/wordml/sdtformatlock" xmlns:w16se="http://schemas.microsoft.com/office/word/2015/wordml/symex" mc:Ignorable="w14 w15 w16se w16cid w16 w16cex w16sdtdh w16sdtfl w16du">
   <w:docDefaults>
     <w:rPrDefault>
       <w:rPr>

</xml_diff>